<commit_message>
vps project file updated
</commit_message>
<xml_diff>
--- a/VPC/VPC project.docx
+++ b/VPC/VPC project.docx
@@ -1,6 +1,6 @@
 
 <file path=word/document.xml><?xml version="1.0" encoding="utf-8"?>
-<w:document xmlns:wpc="http://schemas.microsoft.com/office/word/2010/wordprocessingCanvas" xmlns:cx="http://schemas.microsoft.com/office/drawing/2014/chartex" xmlns:cx1="http://schemas.microsoft.com/office/drawing/2015/9/8/chartex" xmlns:cx2="http://schemas.microsoft.com/office/drawing/2015/10/21/chartex" xmlns:cx3="http://schemas.microsoft.com/office/drawing/2016/5/9/chartex" xmlns:cx4="http://schemas.microsoft.com/office/drawing/2016/5/10/chartex" xmlns:cx5="http://schemas.microsoft.com/office/drawing/2016/5/11/chartex" xmlns:cx6="http://schemas.microsoft.com/office/drawing/2016/5/12/chartex" xmlns:cx7="http://schemas.microsoft.com/office/drawing/2016/5/13/chartex" xmlns:cx8="http://schemas.microsoft.com/office/drawing/2016/5/14/chartex" xmlns:mc="http://schemas.openxmlformats.org/markup-compatibility/2006" xmlns:aink="http://schemas.microsoft.com/office/drawing/2016/ink" xmlns:am3d="http://schemas.microsoft.com/office/drawing/2017/model3d" xmlns:o="urn:schemas-microsoft-com:office:office" xmlns:r="http://schemas.openxmlformats.org/officeDocument/2006/relationships" xmlns:m="http://schemas.openxmlformats.org/officeDocument/2006/math" xmlns:v="urn:schemas-microsoft-com:vml" xmlns:wp14="http://schemas.microsoft.com/office/word/2010/wordprocessingDrawing" xmlns:wp="http://schemas.openxmlformats.org/drawingml/2006/wordprocessingDrawing" xmlns:w10="urn:schemas-microsoft-com:office:word" xmlns:w="http://schemas.openxmlformats.org/wordprocessingml/2006/main" xmlns:w14="http://schemas.microsoft.com/office/word/2010/wordml" xmlns:w15="http://schemas.microsoft.com/office/word/2012/wordml" xmlns:w16cex="http://schemas.microsoft.com/office/word/2018/wordml/cex" xmlns:w16cid="http://schemas.microsoft.com/office/word/2016/wordml/cid" xmlns:w16="http://schemas.microsoft.com/office/word/2018/wordml" xmlns:w16sdtdh="http://schemas.microsoft.com/office/word/2020/wordml/sdtdatahash" xmlns:w16se="http://schemas.microsoft.com/office/word/2015/wordml/symex" xmlns:wpg="http://schemas.microsoft.com/office/word/2010/wordprocessingGroup" xmlns:wpi="http://schemas.microsoft.com/office/word/2010/wordprocessingInk" xmlns:wne="http://schemas.microsoft.com/office/word/2006/wordml" xmlns:wps="http://schemas.microsoft.com/office/word/2010/wordprocessingShape" mc:Ignorable="w14 w15 w16se w16cid w16 w16cex w16sdtdh wp14">
+<w:document xmlns:wpc="http://schemas.microsoft.com/office/word/2010/wordprocessingCanvas" xmlns:cx="http://schemas.microsoft.com/office/drawing/2014/chartex" xmlns:cx1="http://schemas.microsoft.com/office/drawing/2015/9/8/chartex" xmlns:mc="http://schemas.openxmlformats.org/markup-compatibility/2006" xmlns:o="urn:schemas-microsoft-com:office:office" xmlns:r="http://schemas.openxmlformats.org/officeDocument/2006/relationships" xmlns:m="http://schemas.openxmlformats.org/officeDocument/2006/math" xmlns:v="urn:schemas-microsoft-com:vml" xmlns:wp14="http://schemas.microsoft.com/office/word/2010/wordprocessingDrawing" xmlns:wp="http://schemas.openxmlformats.org/drawingml/2006/wordprocessingDrawing" xmlns:w10="urn:schemas-microsoft-com:office:word" xmlns:w="http://schemas.openxmlformats.org/wordprocessingml/2006/main" xmlns:w14="http://schemas.microsoft.com/office/word/2010/wordml" xmlns:w15="http://schemas.microsoft.com/office/word/2012/wordml" xmlns:w16se="http://schemas.microsoft.com/office/word/2015/wordml/symex" xmlns:wpg="http://schemas.microsoft.com/office/word/2010/wordprocessingGroup" xmlns:wpi="http://schemas.microsoft.com/office/word/2010/wordprocessingInk" xmlns:wne="http://schemas.microsoft.com/office/word/2006/wordml" xmlns:wps="http://schemas.microsoft.com/office/word/2010/wordprocessingShape" mc:Ignorable="w14 w15 w16se wp14">
   <w:body>
     <w:p>
       <w:pPr>
@@ -147,21 +147,7 @@
         <w:rPr>
           <w:sz w:val="28"/>
         </w:rPr>
-        <w:t xml:space="preserve">4 subnets: 2 pub sub, 2 </w:t>
-      </w:r>
-      <w:proofErr w:type="spellStart"/>
-      <w:r>
-        <w:rPr>
-          <w:sz w:val="28"/>
-        </w:rPr>
-        <w:t>priv</w:t>
-      </w:r>
-      <w:proofErr w:type="spellEnd"/>
-      <w:r>
-        <w:rPr>
-          <w:sz w:val="28"/>
-        </w:rPr>
-        <w:t xml:space="preserve"> sub</w:t>
+        <w:t>4 subnets: 2 pub sub, 2 priv sub</w:t>
       </w:r>
     </w:p>
     <w:p>
@@ -332,21 +318,7 @@
         <w:rPr>
           <w:sz w:val="28"/>
         </w:rPr>
-        <w:t xml:space="preserve">2 Route </w:t>
-      </w:r>
-      <w:proofErr w:type="gramStart"/>
-      <w:r>
-        <w:rPr>
-          <w:sz w:val="28"/>
-        </w:rPr>
-        <w:t>Tables :</w:t>
-      </w:r>
-      <w:proofErr w:type="gramEnd"/>
-      <w:r>
-        <w:rPr>
-          <w:sz w:val="28"/>
-        </w:rPr>
-        <w:t xml:space="preserve"> 1 Pub Sub RT, 1 Pub Sub RT</w:t>
+        <w:t>2 Route Tables : 1 Pub Sub RT, 1 Pub Sub RT</w:t>
       </w:r>
     </w:p>
     <w:p>
@@ -438,316 +410,1183 @@
     </w:p>
     <w:p>
       <w:pPr>
-        <w:pStyle w:val="ListParagraph"/>
+        <w:pStyle w:val="Standard"/>
         <w:numPr>
           <w:ilvl w:val="0"/>
-          <w:numId w:val="1"/>
-        </w:numPr>
-        <w:rPr>
-          <w:lang w:val="en-IN"/>
-        </w:rPr>
-      </w:pPr>
-      <w:r>
-        <w:rPr>
-          <w:lang w:val="en-IN"/>
+          <w:numId w:val="2"/>
+        </w:numPr>
+        <w:rPr>
+          <w:sz w:val="28"/>
+        </w:rPr>
+      </w:pPr>
+      <w:r>
+        <w:rPr>
+          <w:sz w:val="28"/>
         </w:rPr>
         <w:lastRenderedPageBreak/>
-        <w:t xml:space="preserve">Create VPC = </w:t>
-      </w:r>
-      <w:proofErr w:type="spellStart"/>
-      <w:r>
-        <w:rPr>
-          <w:lang w:val="en-IN"/>
-        </w:rPr>
-        <w:t>Vprofile</w:t>
-      </w:r>
-      <w:proofErr w:type="spellEnd"/>
-      <w:r>
-        <w:rPr>
-          <w:lang w:val="en-IN"/>
-        </w:rPr>
-        <w:t>-VPC</w:t>
-      </w:r>
-    </w:p>
-    <w:p>
-      <w:pPr>
-        <w:pStyle w:val="ListParagraph"/>
+        <w:t>Be perfect to create High A</w:t>
+      </w:r>
+      <w:r>
+        <w:rPr>
+          <w:sz w:val="28"/>
+        </w:rPr>
+        <w:t xml:space="preserve">vailability </w:t>
+      </w:r>
+      <w:r>
+        <w:rPr>
+          <w:sz w:val="28"/>
+        </w:rPr>
+        <w:t>&amp; S</w:t>
+      </w:r>
+      <w:r>
+        <w:rPr>
+          <w:sz w:val="28"/>
+        </w:rPr>
+        <w:t>ecure VPC</w:t>
+      </w:r>
+    </w:p>
+    <w:p>
+      <w:pPr>
+        <w:pStyle w:val="Standard"/>
+        <w:numPr>
+          <w:ilvl w:val="1"/>
+          <w:numId w:val="7"/>
+        </w:numPr>
+        <w:rPr>
+          <w:sz w:val="28"/>
+        </w:rPr>
+      </w:pPr>
+      <w:r>
+        <w:rPr>
+          <w:sz w:val="28"/>
+        </w:rPr>
+        <w:t>High availability</w:t>
+      </w:r>
+      <w:r>
+        <w:rPr>
+          <w:sz w:val="28"/>
+        </w:rPr>
+        <w:t xml:space="preserve"> = at least 2 regions</w:t>
+      </w:r>
+    </w:p>
+    <w:p>
+      <w:pPr>
+        <w:pStyle w:val="Standard"/>
+        <w:numPr>
+          <w:ilvl w:val="1"/>
+          <w:numId w:val="7"/>
+        </w:numPr>
+        <w:rPr>
+          <w:sz w:val="28"/>
+        </w:rPr>
+      </w:pPr>
+      <w:r>
+        <w:rPr>
+          <w:sz w:val="28"/>
+        </w:rPr>
+        <w:t>secure VPC</w:t>
+      </w:r>
+      <w:r>
+        <w:rPr>
+          <w:sz w:val="28"/>
+        </w:rPr>
+        <w:t xml:space="preserve"> = pub subnet, priv subnet, SG, NACL</w:t>
+      </w:r>
+    </w:p>
+    <w:p>
+      <w:pPr>
+        <w:pStyle w:val="Standard"/>
+        <w:numPr>
+          <w:ilvl w:val="1"/>
+          <w:numId w:val="7"/>
+        </w:numPr>
+        <w:rPr>
+          <w:sz w:val="28"/>
+        </w:rPr>
+      </w:pPr>
+      <w:r>
+        <w:rPr>
+          <w:sz w:val="28"/>
+        </w:rPr>
+        <w:t>NAT GW,</w:t>
+      </w:r>
+      <w:r>
+        <w:rPr>
+          <w:sz w:val="28"/>
+        </w:rPr>
+        <w:t xml:space="preserve"> EIP, IG</w:t>
+      </w:r>
+      <w:r>
+        <w:rPr>
+          <w:sz w:val="28"/>
+        </w:rPr>
+        <w:t xml:space="preserve">, </w:t>
+      </w:r>
+      <w:r>
+        <w:rPr>
+          <w:sz w:val="28"/>
+        </w:rPr>
+        <w:t>LB</w:t>
+      </w:r>
+    </w:p>
+    <w:p>
+      <w:pPr>
+        <w:pStyle w:val="Standard"/>
         <w:numPr>
           <w:ilvl w:val="0"/>
-          <w:numId w:val="1"/>
-        </w:numPr>
-        <w:rPr>
-          <w:lang w:val="en-IN"/>
-        </w:rPr>
-      </w:pPr>
-      <w:r>
-        <w:rPr>
-          <w:lang w:val="en-IN"/>
-        </w:rPr>
-        <w:t xml:space="preserve">Create 2 pub &amp; 2 </w:t>
-      </w:r>
-      <w:proofErr w:type="spellStart"/>
-      <w:r>
-        <w:rPr>
-          <w:lang w:val="en-IN"/>
-        </w:rPr>
-        <w:t>priv</w:t>
-      </w:r>
-      <w:proofErr w:type="spellEnd"/>
-      <w:r>
-        <w:rPr>
-          <w:lang w:val="en-IN"/>
-        </w:rPr>
-        <w:t xml:space="preserve"> subnets</w:t>
-      </w:r>
-    </w:p>
-    <w:p>
-      <w:pPr>
-        <w:pStyle w:val="ListParagraph"/>
+          <w:numId w:val="2"/>
+        </w:numPr>
+        <w:rPr>
+          <w:sz w:val="28"/>
+        </w:rPr>
+      </w:pPr>
+      <w:r>
+        <w:rPr>
+          <w:sz w:val="28"/>
+        </w:rPr>
+        <w:t>Create VPC = VP</w:t>
+      </w:r>
+      <w:r>
+        <w:rPr>
+          <w:sz w:val="28"/>
+        </w:rPr>
+        <w:t>rofile-VPC</w:t>
+      </w:r>
+    </w:p>
+    <w:p>
+      <w:pPr>
+        <w:pStyle w:val="Standard"/>
         <w:numPr>
           <w:ilvl w:val="0"/>
-          <w:numId w:val="1"/>
-        </w:numPr>
-        <w:rPr>
-          <w:lang w:val="en-IN"/>
-        </w:rPr>
-      </w:pPr>
-      <w:r>
-        <w:rPr>
-          <w:lang w:val="en-IN"/>
-        </w:rPr>
-        <w:t xml:space="preserve">Create IG = </w:t>
-      </w:r>
-      <w:proofErr w:type="spellStart"/>
-      <w:r>
-        <w:rPr>
-          <w:lang w:val="en-IN"/>
-        </w:rPr>
-        <w:t>Vpr</w:t>
-      </w:r>
-      <w:proofErr w:type="spellEnd"/>
-      <w:r>
-        <w:rPr>
-          <w:lang w:val="en-IN"/>
+          <w:numId w:val="2"/>
+        </w:numPr>
+        <w:rPr>
+          <w:sz w:val="28"/>
+        </w:rPr>
+      </w:pPr>
+      <w:r>
+        <w:rPr>
+          <w:sz w:val="28"/>
+        </w:rPr>
+        <w:t>Create 2 pub &amp; 2 priv subnets</w:t>
+      </w:r>
+    </w:p>
+    <w:p>
+      <w:pPr>
+        <w:pStyle w:val="Standard"/>
+        <w:numPr>
+          <w:ilvl w:val="0"/>
+          <w:numId w:val="2"/>
+        </w:numPr>
+        <w:rPr>
+          <w:sz w:val="28"/>
+        </w:rPr>
+      </w:pPr>
+      <w:r>
+        <w:rPr>
+          <w:sz w:val="28"/>
+        </w:rPr>
+        <w:t>Create IG</w:t>
+      </w:r>
+      <w:r>
+        <w:rPr>
+          <w:sz w:val="28"/>
+        </w:rPr>
+        <w:t xml:space="preserve"> (internet gateway)</w:t>
+      </w:r>
+      <w:r>
+        <w:rPr>
+          <w:sz w:val="28"/>
+        </w:rPr>
+        <w:t xml:space="preserve"> = V</w:t>
+      </w:r>
+      <w:r>
+        <w:rPr>
+          <w:sz w:val="28"/>
+        </w:rPr>
+        <w:t>PR</w:t>
+      </w:r>
+      <w:r>
+        <w:rPr>
+          <w:sz w:val="28"/>
         </w:rPr>
         <w:t>-RT</w:t>
       </w:r>
     </w:p>
     <w:p>
       <w:pPr>
-        <w:pStyle w:val="ListParagraph"/>
+        <w:pStyle w:val="Standard"/>
         <w:numPr>
           <w:ilvl w:val="0"/>
-          <w:numId w:val="1"/>
-        </w:numPr>
-        <w:rPr>
-          <w:lang w:val="en-IN"/>
-        </w:rPr>
-      </w:pPr>
-      <w:r>
-        <w:rPr>
-          <w:lang w:val="en-IN"/>
+          <w:numId w:val="2"/>
+        </w:numPr>
+        <w:rPr>
+          <w:sz w:val="28"/>
+        </w:rPr>
+      </w:pPr>
+      <w:r>
+        <w:rPr>
+          <w:sz w:val="28"/>
         </w:rPr>
         <w:t xml:space="preserve">Create pub-RT for pub subnets </w:t>
       </w:r>
     </w:p>
     <w:p>
       <w:pPr>
-        <w:pStyle w:val="ListParagraph"/>
+        <w:pStyle w:val="Standard"/>
         <w:numPr>
           <w:ilvl w:val="1"/>
-          <w:numId w:val="1"/>
-        </w:numPr>
-        <w:rPr>
-          <w:lang w:val="en-IN"/>
-        </w:rPr>
-      </w:pPr>
-      <w:r>
-        <w:rPr>
-          <w:lang w:val="en-IN"/>
+          <w:numId w:val="2"/>
+        </w:numPr>
+        <w:rPr>
+          <w:sz w:val="28"/>
+        </w:rPr>
+      </w:pPr>
+      <w:r>
+        <w:rPr>
+          <w:sz w:val="28"/>
         </w:rPr>
         <w:t>Create route 0.0.0.0/0 -&gt; IG</w:t>
       </w:r>
     </w:p>
     <w:p>
       <w:pPr>
-        <w:pStyle w:val="ListParagraph"/>
+        <w:pStyle w:val="Standard"/>
         <w:numPr>
           <w:ilvl w:val="0"/>
-          <w:numId w:val="1"/>
-        </w:numPr>
-        <w:rPr>
-          <w:lang w:val="en-IN"/>
-        </w:rPr>
-      </w:pPr>
-      <w:r>
-        <w:rPr>
-          <w:lang w:val="en-IN"/>
+          <w:numId w:val="2"/>
+        </w:numPr>
+        <w:rPr>
+          <w:sz w:val="28"/>
+        </w:rPr>
+      </w:pPr>
+      <w:r>
+        <w:rPr>
+          <w:sz w:val="28"/>
         </w:rPr>
         <w:t>Create NAT-GW -&gt; pub subnet + EIP</w:t>
       </w:r>
     </w:p>
     <w:p>
       <w:pPr>
-        <w:pStyle w:val="ListParagraph"/>
+        <w:pStyle w:val="Standard"/>
         <w:numPr>
           <w:ilvl w:val="0"/>
-          <w:numId w:val="1"/>
-        </w:numPr>
-        <w:rPr>
-          <w:lang w:val="en-IN"/>
-        </w:rPr>
-      </w:pPr>
-      <w:r>
-        <w:rPr>
-          <w:lang w:val="en-IN"/>
-        </w:rPr>
-        <w:t xml:space="preserve">Create </w:t>
-      </w:r>
-      <w:proofErr w:type="spellStart"/>
-      <w:r>
-        <w:rPr>
-          <w:lang w:val="en-IN"/>
-        </w:rPr>
-        <w:t>priv</w:t>
-      </w:r>
-      <w:proofErr w:type="spellEnd"/>
-      <w:r>
-        <w:rPr>
-          <w:lang w:val="en-IN"/>
-        </w:rPr>
-        <w:t xml:space="preserve">-RT for </w:t>
-      </w:r>
-      <w:proofErr w:type="spellStart"/>
-      <w:r>
-        <w:rPr>
-          <w:lang w:val="en-IN"/>
-        </w:rPr>
-        <w:t>priv</w:t>
-      </w:r>
-      <w:proofErr w:type="spellEnd"/>
-      <w:r>
-        <w:rPr>
-          <w:lang w:val="en-IN"/>
-        </w:rPr>
-        <w:t xml:space="preserve"> subnets</w:t>
-      </w:r>
-    </w:p>
-    <w:p>
-      <w:pPr>
-        <w:pStyle w:val="ListParagraph"/>
+          <w:numId w:val="2"/>
+        </w:numPr>
+        <w:rPr>
+          <w:sz w:val="28"/>
+        </w:rPr>
+      </w:pPr>
+      <w:r>
+        <w:rPr>
+          <w:sz w:val="28"/>
+        </w:rPr>
+        <w:t>Create priv-RT for priv subnets</w:t>
+      </w:r>
+    </w:p>
+    <w:p>
+      <w:pPr>
+        <w:pStyle w:val="Standard"/>
         <w:numPr>
           <w:ilvl w:val="1"/>
-          <w:numId w:val="1"/>
-        </w:numPr>
-        <w:rPr>
-          <w:lang w:val="en-IN"/>
-        </w:rPr>
-      </w:pPr>
-      <w:r>
-        <w:rPr>
-          <w:lang w:val="en-IN"/>
+          <w:numId w:val="2"/>
+        </w:numPr>
+        <w:rPr>
+          <w:sz w:val="28"/>
+        </w:rPr>
+      </w:pPr>
+      <w:r>
+        <w:rPr>
+          <w:sz w:val="28"/>
         </w:rPr>
         <w:t>Create route 0.0.0.0/0 -&gt; NAT-GW</w:t>
       </w:r>
     </w:p>
     <w:p>
       <w:pPr>
-        <w:pStyle w:val="ListParagraph"/>
+        <w:pStyle w:val="Standard"/>
         <w:numPr>
           <w:ilvl w:val="0"/>
-          <w:numId w:val="1"/>
-        </w:numPr>
-        <w:rPr>
-          <w:lang w:val="en-IN"/>
-        </w:rPr>
-      </w:pPr>
-      <w:r>
-        <w:rPr>
-          <w:lang w:val="en-IN"/>
+          <w:numId w:val="2"/>
+        </w:numPr>
+        <w:rPr>
+          <w:sz w:val="28"/>
+        </w:rPr>
+      </w:pPr>
+      <w:r>
+        <w:rPr>
+          <w:sz w:val="28"/>
         </w:rPr>
         <w:t>Install for pub subnets to get auto public I</w:t>
       </w:r>
       <w:r>
         <w:rPr>
-          <w:lang w:val="en-IN"/>
-        </w:rPr>
-        <w:t>p</w:t>
-      </w:r>
-      <w:r>
-        <w:rPr>
-          <w:lang w:val="en-IN"/>
+          <w:sz w:val="28"/>
+        </w:rPr>
+        <w:t>P</w:t>
+      </w:r>
+      <w:r>
+        <w:rPr>
+          <w:sz w:val="28"/>
         </w:rPr>
         <w:t>s</w:t>
       </w:r>
     </w:p>
     <w:p>
       <w:pPr>
-        <w:pStyle w:val="ListParagraph"/>
+        <w:pStyle w:val="Standard"/>
         <w:numPr>
           <w:ilvl w:val="0"/>
-          <w:numId w:val="1"/>
-        </w:numPr>
-        <w:rPr>
-          <w:lang w:val="en-IN"/>
-        </w:rPr>
-      </w:pPr>
-      <w:r>
-        <w:rPr>
-          <w:lang w:val="en-IN"/>
+          <w:numId w:val="2"/>
+        </w:numPr>
+        <w:rPr>
+          <w:sz w:val="28"/>
+        </w:rPr>
+      </w:pPr>
+      <w:r>
+        <w:rPr>
+          <w:sz w:val="28"/>
         </w:rPr>
         <w:t>Enable DNS hostnames in VPC settings</w:t>
       </w:r>
     </w:p>
     <w:p>
       <w:pPr>
-        <w:pStyle w:val="ListParagraph"/>
+        <w:pStyle w:val="Standard"/>
         <w:numPr>
           <w:ilvl w:val="0"/>
-          <w:numId w:val="1"/>
-        </w:numPr>
-        <w:rPr>
-          <w:lang w:val="en-IN"/>
-        </w:rPr>
-      </w:pPr>
-      <w:r>
-        <w:rPr>
-          <w:lang w:val="en-IN"/>
-        </w:rPr>
-        <w:t xml:space="preserve">Create web EC2 and attach to </w:t>
-      </w:r>
-      <w:proofErr w:type="spellStart"/>
-      <w:r>
-        <w:rPr>
-          <w:lang w:val="en-IN"/>
-        </w:rPr>
-        <w:t>priv</w:t>
-      </w:r>
-      <w:proofErr w:type="spellEnd"/>
-      <w:r>
-        <w:rPr>
-          <w:lang w:val="en-IN"/>
-        </w:rPr>
-        <w:t xml:space="preserve"> subnet, web-sg, wave-key</w:t>
-      </w:r>
-    </w:p>
-    <w:p>
-      <w:pPr>
-        <w:pStyle w:val="ListParagraph"/>
+          <w:numId w:val="2"/>
+        </w:numPr>
+        <w:rPr>
+          <w:sz w:val="28"/>
+        </w:rPr>
+      </w:pPr>
+      <w:r>
+        <w:rPr>
+          <w:sz w:val="28"/>
+        </w:rPr>
+        <w:t>Create web EC2 and attach to priv subnet, web-sg, wave-key</w:t>
+      </w:r>
+      <w:r>
+        <w:rPr>
+          <w:sz w:val="28"/>
+        </w:rPr>
+        <w:t xml:space="preserve">, </w:t>
+      </w:r>
+    </w:p>
+    <w:p>
+      <w:pPr>
+        <w:pStyle w:val="Standard"/>
         <w:numPr>
           <w:ilvl w:val="0"/>
-          <w:numId w:val="1"/>
-        </w:numPr>
-        <w:rPr>
-          <w:lang w:val="en-IN"/>
-        </w:rPr>
-      </w:pPr>
-      <w:r>
-        <w:rPr>
-          <w:lang w:val="en-IN"/>
-        </w:rPr>
-        <w:t>Create LB and attach to pub subnet</w:t>
-      </w:r>
+          <w:numId w:val="2"/>
+        </w:numPr>
+        <w:rPr>
+          <w:sz w:val="28"/>
+        </w:rPr>
+      </w:pPr>
+      <w:r>
+        <w:rPr>
+          <w:sz w:val="28"/>
+        </w:rPr>
+        <w:t xml:space="preserve">Create basteon/jumpserver, basteon-sg, basteon-key, pub-subnet1, ssh access </w:t>
+      </w:r>
+    </w:p>
+    <w:p>
+      <w:pPr>
+        <w:pStyle w:val="Standard"/>
+        <w:numPr>
+          <w:ilvl w:val="0"/>
+          <w:numId w:val="2"/>
+        </w:numPr>
+        <w:rPr>
+          <w:sz w:val="28"/>
+        </w:rPr>
+      </w:pPr>
+      <w:r>
+        <w:rPr>
+          <w:sz w:val="28"/>
+        </w:rPr>
+        <w:t xml:space="preserve">Web server -&gt; allow ssh </w:t>
+      </w:r>
+      <w:r>
+        <w:rPr>
+          <w:sz w:val="28"/>
+        </w:rPr>
+        <w:t xml:space="preserve">for </w:t>
+      </w:r>
+      <w:r>
+        <w:rPr>
+          <w:sz w:val="28"/>
+        </w:rPr>
+        <w:t>basteon ip</w:t>
+      </w:r>
+    </w:p>
+    <w:p>
+      <w:pPr>
+        <w:pStyle w:val="Standard"/>
+        <w:numPr>
+          <w:ilvl w:val="0"/>
+          <w:numId w:val="2"/>
+        </w:numPr>
+        <w:rPr>
+          <w:sz w:val="28"/>
+        </w:rPr>
+      </w:pPr>
+      <w:r>
+        <w:rPr>
+          <w:sz w:val="28"/>
+        </w:rPr>
+        <w:t xml:space="preserve">Copy </w:t>
+      </w:r>
+      <w:r>
+        <w:rPr>
+          <w:sz w:val="28"/>
+        </w:rPr>
+        <w:t>wave-k</w:t>
+      </w:r>
+      <w:r>
+        <w:rPr>
+          <w:sz w:val="28"/>
+        </w:rPr>
+        <w:t>ey to basteon and make chmod 400</w:t>
+      </w:r>
+    </w:p>
+    <w:p>
+      <w:pPr>
+        <w:pStyle w:val="Standard"/>
+        <w:numPr>
+          <w:ilvl w:val="1"/>
+          <w:numId w:val="4"/>
+        </w:numPr>
+        <w:rPr>
+          <w:sz w:val="28"/>
+        </w:rPr>
+      </w:pPr>
+      <w:r>
+        <w:rPr>
+          <w:sz w:val="28"/>
+        </w:rPr>
+        <w:t xml:space="preserve">scp -i Downloads/basteon.pem Downloads/wave.pem </w:t>
+      </w:r>
+      <w:hyperlink r:id="rId6" w:history="1">
+        <w:r>
+          <w:rPr>
+            <w:rStyle w:val="Hyperlink"/>
+            <w:sz w:val="28"/>
+          </w:rPr>
+          <w:t>ec2-user@13.56.11.203:/home/ec2-user/</w:t>
+        </w:r>
+      </w:hyperlink>
+    </w:p>
+    <w:p>
+      <w:pPr>
+        <w:pStyle w:val="Standard"/>
+        <w:numPr>
+          <w:ilvl w:val="0"/>
+          <w:numId w:val="2"/>
+        </w:numPr>
+        <w:rPr>
+          <w:sz w:val="28"/>
+        </w:rPr>
+      </w:pPr>
+      <w:r>
+        <w:rPr>
+          <w:sz w:val="28"/>
+        </w:rPr>
+        <w:t>create classic Load balancer (LB)</w:t>
+      </w:r>
+      <w:r>
+        <w:rPr>
+          <w:sz w:val="28"/>
+        </w:rPr>
+        <w:t>, vpr-lb</w:t>
+      </w:r>
+    </w:p>
+    <w:p>
+      <w:pPr>
+        <w:pStyle w:val="Standard"/>
+        <w:numPr>
+          <w:ilvl w:val="0"/>
+          <w:numId w:val="2"/>
+        </w:numPr>
+        <w:rPr>
+          <w:sz w:val="28"/>
+        </w:rPr>
+      </w:pPr>
+      <w:r>
+        <w:rPr>
+          <w:sz w:val="28"/>
+        </w:rPr>
+        <w:t xml:space="preserve">web01 SG -&gt; allow access </w:t>
+      </w:r>
+      <w:r>
+        <w:rPr>
+          <w:sz w:val="28"/>
+        </w:rPr>
+        <w:t xml:space="preserve">for </w:t>
+      </w:r>
+      <w:r>
+        <w:rPr>
+          <w:sz w:val="28"/>
+        </w:rPr>
+        <w:t>LB-SG port 80</w:t>
+      </w:r>
+    </w:p>
+    <w:p>
+      <w:pPr>
+        <w:pStyle w:val="Standard"/>
+        <w:numPr>
+          <w:ilvl w:val="0"/>
+          <w:numId w:val="2"/>
+        </w:numPr>
+        <w:rPr>
+          <w:sz w:val="28"/>
+        </w:rPr>
+      </w:pPr>
+      <w:r>
+        <w:rPr>
+          <w:sz w:val="28"/>
+        </w:rPr>
+        <w:t xml:space="preserve">WEBSAIT </w:t>
+      </w:r>
+      <w:r>
+        <w:rPr>
+          <w:sz w:val="28"/>
+        </w:rPr>
+        <w:t xml:space="preserve">is now available </w:t>
+      </w:r>
+      <w:r>
+        <w:rPr>
+          <w:sz w:val="28"/>
+        </w:rPr>
+        <w:t>via LB link</w:t>
+      </w:r>
+    </w:p>
+    <w:p>
+      <w:pPr>
+        <w:pStyle w:val="Standard"/>
+        <w:numPr>
+          <w:ilvl w:val="1"/>
+          <w:numId w:val="3"/>
+        </w:numPr>
+        <w:rPr>
+          <w:sz w:val="28"/>
+        </w:rPr>
+      </w:pPr>
+      <w:hyperlink r:id="rId7" w:history="1">
+        <w:r>
+          <w:rPr>
+            <w:rStyle w:val="Hyperlink"/>
+            <w:sz w:val="28"/>
+          </w:rPr>
+          <w:t>http://vpr-lb-628481761.us-west-1.elb.amazonaws.com/</w:t>
+        </w:r>
+      </w:hyperlink>
+      <w:r>
+        <w:rPr>
+          <w:sz w:val="28"/>
+        </w:rPr>
+        <w:t xml:space="preserve"> </w:t>
+      </w:r>
+    </w:p>
+    <w:p>
+      <w:pPr>
+        <w:pStyle w:val="Standard"/>
+        <w:ind w:left="1080"/>
+        <w:rPr>
+          <w:sz w:val="28"/>
+        </w:rPr>
+      </w:pPr>
+    </w:p>
+    <w:p>
+      <w:pPr>
+        <w:pStyle w:val="Standard"/>
+        <w:numPr>
+          <w:ilvl w:val="0"/>
+          <w:numId w:val="3"/>
+        </w:numPr>
+        <w:rPr>
+          <w:sz w:val="28"/>
+        </w:rPr>
+      </w:pPr>
+      <w:r>
+        <w:rPr>
+          <w:sz w:val="28"/>
+        </w:rPr>
+        <w:t>VPC peering – allows instances from different regions to communicate</w:t>
+      </w:r>
+      <w:r>
+        <w:rPr>
+          <w:sz w:val="28"/>
+        </w:rPr>
+        <w:t xml:space="preserve"> </w:t>
+      </w:r>
+    </w:p>
+    <w:p>
+      <w:pPr>
+        <w:pStyle w:val="Standard"/>
+        <w:numPr>
+          <w:ilvl w:val="0"/>
+          <w:numId w:val="3"/>
+        </w:numPr>
+        <w:rPr>
+          <w:sz w:val="28"/>
+        </w:rPr>
+      </w:pPr>
+      <w:r>
+        <w:rPr>
+          <w:sz w:val="28"/>
+        </w:rPr>
+        <w:t>create new VPC</w:t>
+      </w:r>
+      <w:r>
+        <w:rPr>
+          <w:sz w:val="28"/>
+        </w:rPr>
+        <w:t>,</w:t>
+      </w:r>
+      <w:r>
+        <w:rPr>
+          <w:sz w:val="28"/>
+        </w:rPr>
+        <w:t xml:space="preserve"> </w:t>
+      </w:r>
+      <w:r>
+        <w:rPr>
+          <w:sz w:val="28"/>
+        </w:rPr>
+        <w:t xml:space="preserve">Oregon region, </w:t>
+      </w:r>
+      <w:r>
+        <w:rPr>
+          <w:sz w:val="28"/>
+        </w:rPr>
+        <w:t>– 172.16.0.0/16, DR-</w:t>
+      </w:r>
+      <w:r>
+        <w:rPr>
+          <w:sz w:val="28"/>
+        </w:rPr>
+        <w:t>VPC</w:t>
+      </w:r>
+    </w:p>
+    <w:p>
+      <w:pPr>
+        <w:pStyle w:val="Standard"/>
+        <w:numPr>
+          <w:ilvl w:val="0"/>
+          <w:numId w:val="3"/>
+        </w:numPr>
+        <w:rPr>
+          <w:sz w:val="28"/>
+        </w:rPr>
+      </w:pPr>
+      <w:r>
+        <w:rPr>
+          <w:sz w:val="28"/>
+        </w:rPr>
+        <w:t>VPR</w:t>
+      </w:r>
+      <w:r>
+        <w:rPr>
+          <w:sz w:val="28"/>
+        </w:rPr>
+        <w:t>-</w:t>
+      </w:r>
+      <w:r>
+        <w:rPr>
+          <w:sz w:val="28"/>
+        </w:rPr>
+        <w:t xml:space="preserve">VPC, </w:t>
+      </w:r>
+      <w:r>
+        <w:rPr>
+          <w:rFonts w:hint="eastAsia"/>
+          <w:sz w:val="28"/>
+        </w:rPr>
+        <w:t>C</w:t>
+      </w:r>
+      <w:r>
+        <w:rPr>
+          <w:sz w:val="28"/>
+        </w:rPr>
+        <w:t>reate new peering connection</w:t>
+      </w:r>
+      <w:r>
+        <w:rPr>
+          <w:sz w:val="28"/>
+        </w:rPr>
+        <w:t xml:space="preserve"> to </w:t>
+      </w:r>
+      <w:r>
+        <w:rPr>
+          <w:sz w:val="28"/>
+        </w:rPr>
+        <w:t>DR-VPC</w:t>
+      </w:r>
+    </w:p>
+    <w:p>
+      <w:pPr>
+        <w:pStyle w:val="Standard"/>
+        <w:numPr>
+          <w:ilvl w:val="0"/>
+          <w:numId w:val="3"/>
+        </w:numPr>
+        <w:rPr>
+          <w:sz w:val="28"/>
+        </w:rPr>
+      </w:pPr>
+      <w:r>
+        <w:rPr>
+          <w:sz w:val="28"/>
+        </w:rPr>
+        <w:t>DR-VPC</w:t>
+      </w:r>
+      <w:r>
+        <w:rPr>
+          <w:sz w:val="28"/>
+        </w:rPr>
+        <w:t>, accept peering connection from VPR-VPC</w:t>
+      </w:r>
+    </w:p>
+    <w:p>
+      <w:pPr>
+        <w:pStyle w:val="Standard"/>
+        <w:numPr>
+          <w:ilvl w:val="0"/>
+          <w:numId w:val="3"/>
+        </w:numPr>
+        <w:rPr>
+          <w:sz w:val="28"/>
+        </w:rPr>
+      </w:pPr>
+      <w:r>
+        <w:rPr>
+          <w:sz w:val="28"/>
+        </w:rPr>
+        <w:t>VPR-VPC</w:t>
+      </w:r>
+      <w:r>
+        <w:rPr>
+          <w:sz w:val="28"/>
+        </w:rPr>
+        <w:t xml:space="preserve">, </w:t>
+      </w:r>
+      <w:r>
+        <w:rPr>
+          <w:sz w:val="28"/>
+        </w:rPr>
+        <w:t xml:space="preserve">add Route table, pub-RT, </w:t>
+      </w:r>
+      <w:r>
+        <w:rPr>
+          <w:sz w:val="28"/>
+        </w:rPr>
+        <w:t>172.16.0.0/16</w:t>
+      </w:r>
+      <w:r>
+        <w:rPr>
+          <w:sz w:val="28"/>
+        </w:rPr>
+        <w:t xml:space="preserve"> –</w:t>
+      </w:r>
+      <w:r>
+        <w:rPr>
+          <w:sz w:val="28"/>
+        </w:rPr>
+        <w:t>&gt;</w:t>
+      </w:r>
+      <w:r>
+        <w:rPr>
+          <w:sz w:val="28"/>
+        </w:rPr>
+        <w:t xml:space="preserve"> peering connection</w:t>
+      </w:r>
+    </w:p>
+    <w:p>
+      <w:pPr>
+        <w:pStyle w:val="Standard"/>
+        <w:numPr>
+          <w:ilvl w:val="0"/>
+          <w:numId w:val="3"/>
+        </w:numPr>
+        <w:rPr>
+          <w:sz w:val="28"/>
+        </w:rPr>
+      </w:pPr>
+      <w:r>
+        <w:rPr>
+          <w:sz w:val="28"/>
+        </w:rPr>
+        <w:t>DR-VPC</w:t>
+      </w:r>
+      <w:r>
+        <w:rPr>
+          <w:sz w:val="28"/>
+        </w:rPr>
+        <w:t xml:space="preserve">, add RT, </w:t>
+      </w:r>
+      <w:r>
+        <w:rPr>
+          <w:sz w:val="28"/>
+        </w:rPr>
+        <w:t>172.</w:t>
+      </w:r>
+      <w:r>
+        <w:rPr>
+          <w:sz w:val="28"/>
+        </w:rPr>
+        <w:t>20</w:t>
+      </w:r>
+      <w:r>
+        <w:rPr>
+          <w:sz w:val="28"/>
+        </w:rPr>
+        <w:t>.0.0/16 –</w:t>
+      </w:r>
+      <w:r>
+        <w:rPr>
+          <w:sz w:val="28"/>
+        </w:rPr>
+        <w:t>&gt;</w:t>
+      </w:r>
+      <w:r>
+        <w:rPr>
+          <w:sz w:val="28"/>
+        </w:rPr>
+        <w:t xml:space="preserve"> peering connection</w:t>
+      </w:r>
+    </w:p>
+    <w:p>
+      <w:pPr>
+        <w:pStyle w:val="Standard"/>
+        <w:ind w:left="360"/>
+        <w:rPr>
+          <w:sz w:val="28"/>
+        </w:rPr>
+      </w:pPr>
+    </w:p>
+    <w:p>
+      <w:pPr>
+        <w:pStyle w:val="Standard"/>
+        <w:numPr>
+          <w:ilvl w:val="0"/>
+          <w:numId w:val="3"/>
+        </w:numPr>
+        <w:rPr>
+          <w:sz w:val="28"/>
+        </w:rPr>
+      </w:pPr>
+      <w:r>
+        <w:rPr>
+          <w:sz w:val="28"/>
+        </w:rPr>
+        <w:t>SG for instance</w:t>
+      </w:r>
+      <w:r>
+        <w:rPr>
+          <w:sz w:val="28"/>
+        </w:rPr>
+        <w:t>. SG is stateful</w:t>
+      </w:r>
+      <w:r>
+        <w:rPr>
+          <w:rFonts w:hint="eastAsia"/>
+          <w:sz w:val="28"/>
+        </w:rPr>
+        <w:t>l</w:t>
+      </w:r>
+      <w:r>
+        <w:rPr>
+          <w:sz w:val="28"/>
+        </w:rPr>
+        <w:t>.</w:t>
+      </w:r>
+    </w:p>
+    <w:p>
+      <w:pPr>
+        <w:pStyle w:val="Standard"/>
+        <w:numPr>
+          <w:ilvl w:val="0"/>
+          <w:numId w:val="3"/>
+        </w:numPr>
+        <w:rPr>
+          <w:sz w:val="28"/>
+        </w:rPr>
+      </w:pPr>
+      <w:r>
+        <w:rPr>
+          <w:sz w:val="28"/>
+        </w:rPr>
+        <w:t>Net</w:t>
+      </w:r>
+      <w:r>
+        <w:rPr>
+          <w:sz w:val="28"/>
+        </w:rPr>
+        <w:t>work</w:t>
+      </w:r>
+      <w:bookmarkStart w:id="0" w:name="_GoBack"/>
+      <w:bookmarkEnd w:id="0"/>
+      <w:r>
+        <w:rPr>
+          <w:sz w:val="28"/>
+        </w:rPr>
+        <w:t xml:space="preserve"> ACL for subnet</w:t>
+      </w:r>
+      <w:r>
+        <w:rPr>
+          <w:sz w:val="28"/>
+        </w:rPr>
+        <w:t>. NACL is stateless</w:t>
+      </w:r>
+      <w:r>
+        <w:rPr>
+          <w:sz w:val="28"/>
+        </w:rPr>
+        <w:t>.</w:t>
+      </w:r>
+    </w:p>
+    <w:p>
+      <w:pPr>
+        <w:pStyle w:val="Standard"/>
+        <w:numPr>
+          <w:ilvl w:val="0"/>
+          <w:numId w:val="3"/>
+        </w:numPr>
+        <w:rPr>
+          <w:sz w:val="28"/>
+        </w:rPr>
+      </w:pPr>
+      <w:r>
+        <w:rPr>
+          <w:sz w:val="28"/>
+        </w:rPr>
+        <w:t>VPR-VPC</w:t>
+      </w:r>
+      <w:r>
+        <w:rPr>
+          <w:sz w:val="28"/>
+        </w:rPr>
+        <w:t>, create NACL</w:t>
+      </w:r>
+      <w:r>
+        <w:rPr>
+          <w:sz w:val="28"/>
+        </w:rPr>
+        <w:t xml:space="preserve"> as </w:t>
+      </w:r>
+      <w:r>
+        <w:rPr>
+          <w:sz w:val="28"/>
+        </w:rPr>
+        <w:t>pub-sub-NACL</w:t>
+      </w:r>
+      <w:r>
+        <w:rPr>
+          <w:sz w:val="28"/>
+        </w:rPr>
+        <w:t>. A</w:t>
+      </w:r>
+      <w:r>
+        <w:rPr>
+          <w:sz w:val="28"/>
+        </w:rPr>
+        <w:t xml:space="preserve">dd pub-subnet1, </w:t>
+      </w:r>
+      <w:r>
+        <w:rPr>
+          <w:sz w:val="28"/>
+        </w:rPr>
+        <w:t>pub-subnet1/2</w:t>
+      </w:r>
+      <w:r>
+        <w:rPr>
+          <w:sz w:val="28"/>
+        </w:rPr>
+        <w:t>. A</w:t>
+      </w:r>
+      <w:r>
+        <w:rPr>
+          <w:sz w:val="28"/>
+        </w:rPr>
+        <w:t xml:space="preserve">llow </w:t>
+      </w:r>
+      <w:r>
+        <w:rPr>
+          <w:sz w:val="28"/>
+        </w:rPr>
+        <w:t>80, 22</w:t>
+      </w:r>
+      <w:r>
+        <w:rPr>
+          <w:sz w:val="28"/>
+        </w:rPr>
+        <w:t xml:space="preserve"> </w:t>
+      </w:r>
+      <w:r>
+        <w:rPr>
+          <w:sz w:val="28"/>
+        </w:rPr>
+        <w:t xml:space="preserve">inbound, outbound. </w:t>
+      </w:r>
+      <w:r>
+        <w:rPr>
+          <w:rFonts w:hint="eastAsia"/>
+          <w:sz w:val="28"/>
+        </w:rPr>
+        <w:t>D</w:t>
+      </w:r>
+      <w:r>
+        <w:rPr>
+          <w:sz w:val="28"/>
+        </w:rPr>
+        <w:t>eny all inbound, outbound</w:t>
+      </w:r>
+      <w:r>
+        <w:rPr>
+          <w:sz w:val="28"/>
+        </w:rPr>
+        <w:t>.</w:t>
+      </w:r>
+    </w:p>
+    <w:p>
+      <w:pPr>
+        <w:pStyle w:val="Standard"/>
+        <w:ind w:left="360"/>
+        <w:rPr>
+          <w:sz w:val="28"/>
+        </w:rPr>
+      </w:pPr>
+    </w:p>
+    <w:p>
+      <w:pPr>
+        <w:pStyle w:val="Standard"/>
+        <w:numPr>
+          <w:ilvl w:val="0"/>
+          <w:numId w:val="3"/>
+        </w:numPr>
+        <w:rPr>
+          <w:sz w:val="28"/>
+        </w:rPr>
+      </w:pPr>
+      <w:r>
+        <w:rPr>
+          <w:rFonts w:hint="eastAsia"/>
+          <w:sz w:val="28"/>
+        </w:rPr>
+        <w:t xml:space="preserve">Cleaning - </w:t>
+      </w:r>
+      <w:r>
+        <w:rPr>
+          <w:sz w:val="28"/>
+        </w:rPr>
+        <w:t>LB</w:t>
+      </w:r>
+      <w:r>
+        <w:rPr>
+          <w:sz w:val="28"/>
+        </w:rPr>
+        <w:t xml:space="preserve"> (vpr-LB)</w:t>
+      </w:r>
+      <w:r>
+        <w:rPr>
+          <w:sz w:val="28"/>
+        </w:rPr>
+        <w:t>. EC2s</w:t>
+      </w:r>
+      <w:r>
+        <w:rPr>
+          <w:sz w:val="28"/>
+        </w:rPr>
+        <w:t xml:space="preserve"> (web01, bastion)</w:t>
+      </w:r>
+      <w:r>
+        <w:rPr>
+          <w:sz w:val="28"/>
+        </w:rPr>
+        <w:t>. NAT GW</w:t>
+      </w:r>
+      <w:r>
+        <w:rPr>
+          <w:sz w:val="28"/>
+        </w:rPr>
+        <w:t xml:space="preserve"> (vpr-NAT-GW)</w:t>
+      </w:r>
+      <w:r>
+        <w:rPr>
+          <w:sz w:val="28"/>
+        </w:rPr>
+        <w:t>.</w:t>
+      </w:r>
+    </w:p>
+    <w:p>
+      <w:pPr>
+        <w:pStyle w:val="Standard"/>
+        <w:ind w:left="360"/>
+        <w:rPr>
+          <w:sz w:val="28"/>
+        </w:rPr>
+      </w:pPr>
+      <w:r>
+        <w:rPr>
+          <w:sz w:val="28"/>
+        </w:rPr>
+        <w:t>IG(vpr-RT).</w:t>
+      </w:r>
+      <w:r>
+        <w:rPr>
+          <w:sz w:val="28"/>
+        </w:rPr>
+        <w:t xml:space="preserve"> Peering connection. VPCs</w:t>
+      </w:r>
+      <w:r>
+        <w:rPr>
+          <w:sz w:val="28"/>
+        </w:rPr>
+        <w:t xml:space="preserve"> (</w:t>
+      </w:r>
+      <w:r>
+        <w:rPr>
+          <w:sz w:val="28"/>
+        </w:rPr>
+        <w:t>VPR</w:t>
+      </w:r>
+      <w:r>
+        <w:rPr>
+          <w:sz w:val="28"/>
+        </w:rPr>
+        <w:t>-VPC)</w:t>
+      </w:r>
+      <w:r>
+        <w:rPr>
+          <w:sz w:val="28"/>
+        </w:rPr>
+        <w:t>.</w:t>
+      </w:r>
+      <w:r>
+        <w:rPr>
+          <w:sz w:val="28"/>
+        </w:rPr>
+        <w:t xml:space="preserve"> </w:t>
+      </w:r>
+      <w:r>
+        <w:rPr>
+          <w:sz w:val="28"/>
+        </w:rPr>
+        <w:t>EIP</w:t>
+      </w:r>
+    </w:p>
+    <w:p>
+      <w:pPr>
+        <w:pStyle w:val="Standard"/>
+        <w:ind w:left="1080"/>
+        <w:rPr>
+          <w:sz w:val="28"/>
+        </w:rPr>
+      </w:pPr>
     </w:p>
     <w:sectPr>
       <w:pgSz w:w="12240" w:h="15840"/>
@@ -760,8 +1599,573 @@
 </file>
 
 <file path=word/numbering.xml><?xml version="1.0" encoding="utf-8"?>
-<w:numbering xmlns:wpc="http://schemas.microsoft.com/office/word/2010/wordprocessingCanvas" xmlns:cx="http://schemas.microsoft.com/office/drawing/2014/chartex" xmlns:cx1="http://schemas.microsoft.com/office/drawing/2015/9/8/chartex" xmlns:cx2="http://schemas.microsoft.com/office/drawing/2015/10/21/chartex" xmlns:cx3="http://schemas.microsoft.com/office/drawing/2016/5/9/chartex" xmlns:cx4="http://schemas.microsoft.com/office/drawing/2016/5/10/chartex" xmlns:cx5="http://schemas.microsoft.com/office/drawing/2016/5/11/chartex" xmlns:cx6="http://schemas.microsoft.com/office/drawing/2016/5/12/chartex" xmlns:cx7="http://schemas.microsoft.com/office/drawing/2016/5/13/chartex" xmlns:cx8="http://schemas.microsoft.com/office/drawing/2016/5/14/chartex" xmlns:mc="http://schemas.openxmlformats.org/markup-compatibility/2006" xmlns:aink="http://schemas.microsoft.com/office/drawing/2016/ink" xmlns:am3d="http://schemas.microsoft.com/office/drawing/2017/model3d" xmlns:o="urn:schemas-microsoft-com:office:office" xmlns:r="http://schemas.openxmlformats.org/officeDocument/2006/relationships" xmlns:m="http://schemas.openxmlformats.org/officeDocument/2006/math" xmlns:v="urn:schemas-microsoft-com:vml" xmlns:wp14="http://schemas.microsoft.com/office/word/2010/wordprocessingDrawing" xmlns:wp="http://schemas.openxmlformats.org/drawingml/2006/wordprocessingDrawing" xmlns:w10="urn:schemas-microsoft-com:office:word" xmlns:w="http://schemas.openxmlformats.org/wordprocessingml/2006/main" xmlns:w14="http://schemas.microsoft.com/office/word/2010/wordml" xmlns:w15="http://schemas.microsoft.com/office/word/2012/wordml" xmlns:w16cex="http://schemas.microsoft.com/office/word/2018/wordml/cex" xmlns:w16cid="http://schemas.microsoft.com/office/word/2016/wordml/cid" xmlns:w16="http://schemas.microsoft.com/office/word/2018/wordml" xmlns:w16sdtdh="http://schemas.microsoft.com/office/word/2020/wordml/sdtdatahash" xmlns:w16se="http://schemas.microsoft.com/office/word/2015/wordml/symex" xmlns:wpg="http://schemas.microsoft.com/office/word/2010/wordprocessingGroup" xmlns:wpi="http://schemas.microsoft.com/office/word/2010/wordprocessingInk" xmlns:wne="http://schemas.microsoft.com/office/word/2006/wordml" xmlns:wps="http://schemas.microsoft.com/office/word/2010/wordprocessingShape" mc:Ignorable="w14 w15 w16se w16cid w16 w16cex w16sdtdh wp14">
+<w:numbering xmlns:wpc="http://schemas.microsoft.com/office/word/2010/wordprocessingCanvas" xmlns:cx="http://schemas.microsoft.com/office/drawing/2014/chartex" xmlns:cx1="http://schemas.microsoft.com/office/drawing/2015/9/8/chartex" xmlns:mc="http://schemas.openxmlformats.org/markup-compatibility/2006" xmlns:o="urn:schemas-microsoft-com:office:office" xmlns:r="http://schemas.openxmlformats.org/officeDocument/2006/relationships" xmlns:m="http://schemas.openxmlformats.org/officeDocument/2006/math" xmlns:v="urn:schemas-microsoft-com:vml" xmlns:wp14="http://schemas.microsoft.com/office/word/2010/wordprocessingDrawing" xmlns:wp="http://schemas.openxmlformats.org/drawingml/2006/wordprocessingDrawing" xmlns:w10="urn:schemas-microsoft-com:office:word" xmlns:w="http://schemas.openxmlformats.org/wordprocessingml/2006/main" xmlns:w14="http://schemas.microsoft.com/office/word/2010/wordml" xmlns:w15="http://schemas.microsoft.com/office/word/2012/wordml" xmlns:w16se="http://schemas.microsoft.com/office/word/2015/wordml/symex" xmlns:wpg="http://schemas.microsoft.com/office/word/2010/wordprocessingGroup" xmlns:wpi="http://schemas.microsoft.com/office/word/2010/wordprocessingInk" xmlns:wne="http://schemas.microsoft.com/office/word/2006/wordml" xmlns:wps="http://schemas.microsoft.com/office/word/2010/wordprocessingShape" mc:Ignorable="w14 w15 w16se wp14">
   <w:abstractNum w:abstractNumId="0" w15:restartNumberingAfterBreak="0">
+    <w:nsid w:val="037C6298"/>
+    <w:multiLevelType w:val="hybridMultilevel"/>
+    <w:tmpl w:val="37623A50"/>
+    <w:lvl w:ilvl="0" w:tplc="04090001">
+      <w:start w:val="1"/>
+      <w:numFmt w:val="bullet"/>
+      <w:lvlText w:val=""/>
+      <w:lvlJc w:val="left"/>
+      <w:pPr>
+        <w:ind w:left="360" w:hanging="360"/>
+      </w:pPr>
+      <w:rPr>
+        <w:rFonts w:ascii="Symbol" w:hAnsi="Symbol" w:hint="default"/>
+      </w:rPr>
+    </w:lvl>
+    <w:lvl w:ilvl="1" w:tplc="0409000D">
+      <w:start w:val="1"/>
+      <w:numFmt w:val="bullet"/>
+      <w:lvlText w:val=""/>
+      <w:lvlJc w:val="left"/>
+      <w:pPr>
+        <w:ind w:left="1080" w:hanging="360"/>
+      </w:pPr>
+      <w:rPr>
+        <w:rFonts w:ascii="Wingdings" w:hAnsi="Wingdings" w:hint="default"/>
+      </w:rPr>
+    </w:lvl>
+    <w:lvl w:ilvl="2" w:tplc="04090005" w:tentative="1">
+      <w:start w:val="1"/>
+      <w:numFmt w:val="bullet"/>
+      <w:lvlText w:val=""/>
+      <w:lvlJc w:val="left"/>
+      <w:pPr>
+        <w:ind w:left="1800" w:hanging="360"/>
+      </w:pPr>
+      <w:rPr>
+        <w:rFonts w:ascii="Wingdings" w:hAnsi="Wingdings" w:hint="default"/>
+      </w:rPr>
+    </w:lvl>
+    <w:lvl w:ilvl="3" w:tplc="04090001" w:tentative="1">
+      <w:start w:val="1"/>
+      <w:numFmt w:val="bullet"/>
+      <w:lvlText w:val=""/>
+      <w:lvlJc w:val="left"/>
+      <w:pPr>
+        <w:ind w:left="2520" w:hanging="360"/>
+      </w:pPr>
+      <w:rPr>
+        <w:rFonts w:ascii="Symbol" w:hAnsi="Symbol" w:hint="default"/>
+      </w:rPr>
+    </w:lvl>
+    <w:lvl w:ilvl="4" w:tplc="04090003" w:tentative="1">
+      <w:start w:val="1"/>
+      <w:numFmt w:val="bullet"/>
+      <w:lvlText w:val="o"/>
+      <w:lvlJc w:val="left"/>
+      <w:pPr>
+        <w:ind w:left="3240" w:hanging="360"/>
+      </w:pPr>
+      <w:rPr>
+        <w:rFonts w:ascii="Courier New" w:hAnsi="Courier New" w:cs="Courier New" w:hint="default"/>
+      </w:rPr>
+    </w:lvl>
+    <w:lvl w:ilvl="5" w:tplc="04090005" w:tentative="1">
+      <w:start w:val="1"/>
+      <w:numFmt w:val="bullet"/>
+      <w:lvlText w:val=""/>
+      <w:lvlJc w:val="left"/>
+      <w:pPr>
+        <w:ind w:left="3960" w:hanging="360"/>
+      </w:pPr>
+      <w:rPr>
+        <w:rFonts w:ascii="Wingdings" w:hAnsi="Wingdings" w:hint="default"/>
+      </w:rPr>
+    </w:lvl>
+    <w:lvl w:ilvl="6" w:tplc="04090001" w:tentative="1">
+      <w:start w:val="1"/>
+      <w:numFmt w:val="bullet"/>
+      <w:lvlText w:val=""/>
+      <w:lvlJc w:val="left"/>
+      <w:pPr>
+        <w:ind w:left="4680" w:hanging="360"/>
+      </w:pPr>
+      <w:rPr>
+        <w:rFonts w:ascii="Symbol" w:hAnsi="Symbol" w:hint="default"/>
+      </w:rPr>
+    </w:lvl>
+    <w:lvl w:ilvl="7" w:tplc="04090003" w:tentative="1">
+      <w:start w:val="1"/>
+      <w:numFmt w:val="bullet"/>
+      <w:lvlText w:val="o"/>
+      <w:lvlJc w:val="left"/>
+      <w:pPr>
+        <w:ind w:left="5400" w:hanging="360"/>
+      </w:pPr>
+      <w:rPr>
+        <w:rFonts w:ascii="Courier New" w:hAnsi="Courier New" w:cs="Courier New" w:hint="default"/>
+      </w:rPr>
+    </w:lvl>
+    <w:lvl w:ilvl="8" w:tplc="04090005" w:tentative="1">
+      <w:start w:val="1"/>
+      <w:numFmt w:val="bullet"/>
+      <w:lvlText w:val=""/>
+      <w:lvlJc w:val="left"/>
+      <w:pPr>
+        <w:ind w:left="6120" w:hanging="360"/>
+      </w:pPr>
+      <w:rPr>
+        <w:rFonts w:ascii="Wingdings" w:hAnsi="Wingdings" w:hint="default"/>
+      </w:rPr>
+    </w:lvl>
+  </w:abstractNum>
+  <w:abstractNum w:abstractNumId="1" w15:restartNumberingAfterBreak="0">
+    <w:nsid w:val="076D110D"/>
+    <w:multiLevelType w:val="hybridMultilevel"/>
+    <w:tmpl w:val="B1A47660"/>
+    <w:lvl w:ilvl="0" w:tplc="04090001">
+      <w:start w:val="1"/>
+      <w:numFmt w:val="bullet"/>
+      <w:lvlText w:val=""/>
+      <w:lvlJc w:val="left"/>
+      <w:pPr>
+        <w:ind w:left="360" w:hanging="360"/>
+      </w:pPr>
+      <w:rPr>
+        <w:rFonts w:ascii="Symbol" w:hAnsi="Symbol" w:hint="default"/>
+      </w:rPr>
+    </w:lvl>
+    <w:lvl w:ilvl="1" w:tplc="04090003">
+      <w:start w:val="1"/>
+      <w:numFmt w:val="bullet"/>
+      <w:lvlText w:val="o"/>
+      <w:lvlJc w:val="left"/>
+      <w:pPr>
+        <w:ind w:left="1080" w:hanging="360"/>
+      </w:pPr>
+      <w:rPr>
+        <w:rFonts w:ascii="Courier New" w:hAnsi="Courier New" w:cs="Courier New" w:hint="default"/>
+      </w:rPr>
+    </w:lvl>
+    <w:lvl w:ilvl="2" w:tplc="04090005" w:tentative="1">
+      <w:start w:val="1"/>
+      <w:numFmt w:val="bullet"/>
+      <w:lvlText w:val=""/>
+      <w:lvlJc w:val="left"/>
+      <w:pPr>
+        <w:ind w:left="1800" w:hanging="360"/>
+      </w:pPr>
+      <w:rPr>
+        <w:rFonts w:ascii="Wingdings" w:hAnsi="Wingdings" w:hint="default"/>
+      </w:rPr>
+    </w:lvl>
+    <w:lvl w:ilvl="3" w:tplc="04090001" w:tentative="1">
+      <w:start w:val="1"/>
+      <w:numFmt w:val="bullet"/>
+      <w:lvlText w:val=""/>
+      <w:lvlJc w:val="left"/>
+      <w:pPr>
+        <w:ind w:left="2520" w:hanging="360"/>
+      </w:pPr>
+      <w:rPr>
+        <w:rFonts w:ascii="Symbol" w:hAnsi="Symbol" w:hint="default"/>
+      </w:rPr>
+    </w:lvl>
+    <w:lvl w:ilvl="4" w:tplc="04090003" w:tentative="1">
+      <w:start w:val="1"/>
+      <w:numFmt w:val="bullet"/>
+      <w:lvlText w:val="o"/>
+      <w:lvlJc w:val="left"/>
+      <w:pPr>
+        <w:ind w:left="3240" w:hanging="360"/>
+      </w:pPr>
+      <w:rPr>
+        <w:rFonts w:ascii="Courier New" w:hAnsi="Courier New" w:cs="Courier New" w:hint="default"/>
+      </w:rPr>
+    </w:lvl>
+    <w:lvl w:ilvl="5" w:tplc="04090005" w:tentative="1">
+      <w:start w:val="1"/>
+      <w:numFmt w:val="bullet"/>
+      <w:lvlText w:val=""/>
+      <w:lvlJc w:val="left"/>
+      <w:pPr>
+        <w:ind w:left="3960" w:hanging="360"/>
+      </w:pPr>
+      <w:rPr>
+        <w:rFonts w:ascii="Wingdings" w:hAnsi="Wingdings" w:hint="default"/>
+      </w:rPr>
+    </w:lvl>
+    <w:lvl w:ilvl="6" w:tplc="04090001" w:tentative="1">
+      <w:start w:val="1"/>
+      <w:numFmt w:val="bullet"/>
+      <w:lvlText w:val=""/>
+      <w:lvlJc w:val="left"/>
+      <w:pPr>
+        <w:ind w:left="4680" w:hanging="360"/>
+      </w:pPr>
+      <w:rPr>
+        <w:rFonts w:ascii="Symbol" w:hAnsi="Symbol" w:hint="default"/>
+      </w:rPr>
+    </w:lvl>
+    <w:lvl w:ilvl="7" w:tplc="04090003" w:tentative="1">
+      <w:start w:val="1"/>
+      <w:numFmt w:val="bullet"/>
+      <w:lvlText w:val="o"/>
+      <w:lvlJc w:val="left"/>
+      <w:pPr>
+        <w:ind w:left="5400" w:hanging="360"/>
+      </w:pPr>
+      <w:rPr>
+        <w:rFonts w:ascii="Courier New" w:hAnsi="Courier New" w:cs="Courier New" w:hint="default"/>
+      </w:rPr>
+    </w:lvl>
+    <w:lvl w:ilvl="8" w:tplc="04090005" w:tentative="1">
+      <w:start w:val="1"/>
+      <w:numFmt w:val="bullet"/>
+      <w:lvlText w:val=""/>
+      <w:lvlJc w:val="left"/>
+      <w:pPr>
+        <w:ind w:left="6120" w:hanging="360"/>
+      </w:pPr>
+      <w:rPr>
+        <w:rFonts w:ascii="Wingdings" w:hAnsi="Wingdings" w:hint="default"/>
+      </w:rPr>
+    </w:lvl>
+  </w:abstractNum>
+  <w:abstractNum w:abstractNumId="2" w15:restartNumberingAfterBreak="0">
+    <w:nsid w:val="128E0E19"/>
+    <w:multiLevelType w:val="hybridMultilevel"/>
+    <w:tmpl w:val="02C80280"/>
+    <w:lvl w:ilvl="0" w:tplc="04090001">
+      <w:start w:val="1"/>
+      <w:numFmt w:val="bullet"/>
+      <w:lvlText w:val=""/>
+      <w:lvlJc w:val="left"/>
+      <w:pPr>
+        <w:ind w:left="360" w:hanging="360"/>
+      </w:pPr>
+      <w:rPr>
+        <w:rFonts w:ascii="Symbol" w:hAnsi="Symbol" w:hint="default"/>
+      </w:rPr>
+    </w:lvl>
+    <w:lvl w:ilvl="1" w:tplc="0409000D">
+      <w:start w:val="1"/>
+      <w:numFmt w:val="bullet"/>
+      <w:lvlText w:val=""/>
+      <w:lvlJc w:val="left"/>
+      <w:pPr>
+        <w:ind w:left="1080" w:hanging="360"/>
+      </w:pPr>
+      <w:rPr>
+        <w:rFonts w:ascii="Wingdings" w:hAnsi="Wingdings" w:hint="default"/>
+      </w:rPr>
+    </w:lvl>
+    <w:lvl w:ilvl="2" w:tplc="04090005" w:tentative="1">
+      <w:start w:val="1"/>
+      <w:numFmt w:val="bullet"/>
+      <w:lvlText w:val=""/>
+      <w:lvlJc w:val="left"/>
+      <w:pPr>
+        <w:ind w:left="1800" w:hanging="360"/>
+      </w:pPr>
+      <w:rPr>
+        <w:rFonts w:ascii="Wingdings" w:hAnsi="Wingdings" w:hint="default"/>
+      </w:rPr>
+    </w:lvl>
+    <w:lvl w:ilvl="3" w:tplc="04090001" w:tentative="1">
+      <w:start w:val="1"/>
+      <w:numFmt w:val="bullet"/>
+      <w:lvlText w:val=""/>
+      <w:lvlJc w:val="left"/>
+      <w:pPr>
+        <w:ind w:left="2520" w:hanging="360"/>
+      </w:pPr>
+      <w:rPr>
+        <w:rFonts w:ascii="Symbol" w:hAnsi="Symbol" w:hint="default"/>
+      </w:rPr>
+    </w:lvl>
+    <w:lvl w:ilvl="4" w:tplc="04090003" w:tentative="1">
+      <w:start w:val="1"/>
+      <w:numFmt w:val="bullet"/>
+      <w:lvlText w:val="o"/>
+      <w:lvlJc w:val="left"/>
+      <w:pPr>
+        <w:ind w:left="3240" w:hanging="360"/>
+      </w:pPr>
+      <w:rPr>
+        <w:rFonts w:ascii="Courier New" w:hAnsi="Courier New" w:cs="Courier New" w:hint="default"/>
+      </w:rPr>
+    </w:lvl>
+    <w:lvl w:ilvl="5" w:tplc="04090005" w:tentative="1">
+      <w:start w:val="1"/>
+      <w:numFmt w:val="bullet"/>
+      <w:lvlText w:val=""/>
+      <w:lvlJc w:val="left"/>
+      <w:pPr>
+        <w:ind w:left="3960" w:hanging="360"/>
+      </w:pPr>
+      <w:rPr>
+        <w:rFonts w:ascii="Wingdings" w:hAnsi="Wingdings" w:hint="default"/>
+      </w:rPr>
+    </w:lvl>
+    <w:lvl w:ilvl="6" w:tplc="04090001" w:tentative="1">
+      <w:start w:val="1"/>
+      <w:numFmt w:val="bullet"/>
+      <w:lvlText w:val=""/>
+      <w:lvlJc w:val="left"/>
+      <w:pPr>
+        <w:ind w:left="4680" w:hanging="360"/>
+      </w:pPr>
+      <w:rPr>
+        <w:rFonts w:ascii="Symbol" w:hAnsi="Symbol" w:hint="default"/>
+      </w:rPr>
+    </w:lvl>
+    <w:lvl w:ilvl="7" w:tplc="04090003" w:tentative="1">
+      <w:start w:val="1"/>
+      <w:numFmt w:val="bullet"/>
+      <w:lvlText w:val="o"/>
+      <w:lvlJc w:val="left"/>
+      <w:pPr>
+        <w:ind w:left="5400" w:hanging="360"/>
+      </w:pPr>
+      <w:rPr>
+        <w:rFonts w:ascii="Courier New" w:hAnsi="Courier New" w:cs="Courier New" w:hint="default"/>
+      </w:rPr>
+    </w:lvl>
+    <w:lvl w:ilvl="8" w:tplc="04090005" w:tentative="1">
+      <w:start w:val="1"/>
+      <w:numFmt w:val="bullet"/>
+      <w:lvlText w:val=""/>
+      <w:lvlJc w:val="left"/>
+      <w:pPr>
+        <w:ind w:left="6120" w:hanging="360"/>
+      </w:pPr>
+      <w:rPr>
+        <w:rFonts w:ascii="Wingdings" w:hAnsi="Wingdings" w:hint="default"/>
+      </w:rPr>
+    </w:lvl>
+  </w:abstractNum>
+  <w:abstractNum w:abstractNumId="3" w15:restartNumberingAfterBreak="0">
+    <w:nsid w:val="38484F3E"/>
+    <w:multiLevelType w:val="hybridMultilevel"/>
+    <w:tmpl w:val="A5F05CD4"/>
+    <w:lvl w:ilvl="0" w:tplc="04090001">
+      <w:start w:val="1"/>
+      <w:numFmt w:val="bullet"/>
+      <w:lvlText w:val=""/>
+      <w:lvlJc w:val="left"/>
+      <w:pPr>
+        <w:ind w:left="360" w:hanging="360"/>
+      </w:pPr>
+      <w:rPr>
+        <w:rFonts w:ascii="Symbol" w:hAnsi="Symbol" w:hint="default"/>
+      </w:rPr>
+    </w:lvl>
+    <w:lvl w:ilvl="1" w:tplc="0409000F">
+      <w:start w:val="1"/>
+      <w:numFmt w:val="decimal"/>
+      <w:lvlText w:val="%2."/>
+      <w:lvlJc w:val="left"/>
+      <w:pPr>
+        <w:ind w:left="1080" w:hanging="360"/>
+      </w:pPr>
+      <w:rPr>
+        <w:rFonts w:hint="default"/>
+      </w:rPr>
+    </w:lvl>
+    <w:lvl w:ilvl="2" w:tplc="04090005" w:tentative="1">
+      <w:start w:val="1"/>
+      <w:numFmt w:val="bullet"/>
+      <w:lvlText w:val=""/>
+      <w:lvlJc w:val="left"/>
+      <w:pPr>
+        <w:ind w:left="1800" w:hanging="360"/>
+      </w:pPr>
+      <w:rPr>
+        <w:rFonts w:ascii="Wingdings" w:hAnsi="Wingdings" w:hint="default"/>
+      </w:rPr>
+    </w:lvl>
+    <w:lvl w:ilvl="3" w:tplc="04090001" w:tentative="1">
+      <w:start w:val="1"/>
+      <w:numFmt w:val="bullet"/>
+      <w:lvlText w:val=""/>
+      <w:lvlJc w:val="left"/>
+      <w:pPr>
+        <w:ind w:left="2520" w:hanging="360"/>
+      </w:pPr>
+      <w:rPr>
+        <w:rFonts w:ascii="Symbol" w:hAnsi="Symbol" w:hint="default"/>
+      </w:rPr>
+    </w:lvl>
+    <w:lvl w:ilvl="4" w:tplc="04090003" w:tentative="1">
+      <w:start w:val="1"/>
+      <w:numFmt w:val="bullet"/>
+      <w:lvlText w:val="o"/>
+      <w:lvlJc w:val="left"/>
+      <w:pPr>
+        <w:ind w:left="3240" w:hanging="360"/>
+      </w:pPr>
+      <w:rPr>
+        <w:rFonts w:ascii="Courier New" w:hAnsi="Courier New" w:cs="Courier New" w:hint="default"/>
+      </w:rPr>
+    </w:lvl>
+    <w:lvl w:ilvl="5" w:tplc="04090005" w:tentative="1">
+      <w:start w:val="1"/>
+      <w:numFmt w:val="bullet"/>
+      <w:lvlText w:val=""/>
+      <w:lvlJc w:val="left"/>
+      <w:pPr>
+        <w:ind w:left="3960" w:hanging="360"/>
+      </w:pPr>
+      <w:rPr>
+        <w:rFonts w:ascii="Wingdings" w:hAnsi="Wingdings" w:hint="default"/>
+      </w:rPr>
+    </w:lvl>
+    <w:lvl w:ilvl="6" w:tplc="04090001" w:tentative="1">
+      <w:start w:val="1"/>
+      <w:numFmt w:val="bullet"/>
+      <w:lvlText w:val=""/>
+      <w:lvlJc w:val="left"/>
+      <w:pPr>
+        <w:ind w:left="4680" w:hanging="360"/>
+      </w:pPr>
+      <w:rPr>
+        <w:rFonts w:ascii="Symbol" w:hAnsi="Symbol" w:hint="default"/>
+      </w:rPr>
+    </w:lvl>
+    <w:lvl w:ilvl="7" w:tplc="04090003" w:tentative="1">
+      <w:start w:val="1"/>
+      <w:numFmt w:val="bullet"/>
+      <w:lvlText w:val="o"/>
+      <w:lvlJc w:val="left"/>
+      <w:pPr>
+        <w:ind w:left="5400" w:hanging="360"/>
+      </w:pPr>
+      <w:rPr>
+        <w:rFonts w:ascii="Courier New" w:hAnsi="Courier New" w:cs="Courier New" w:hint="default"/>
+      </w:rPr>
+    </w:lvl>
+    <w:lvl w:ilvl="8" w:tplc="04090005" w:tentative="1">
+      <w:start w:val="1"/>
+      <w:numFmt w:val="bullet"/>
+      <w:lvlText w:val=""/>
+      <w:lvlJc w:val="left"/>
+      <w:pPr>
+        <w:ind w:left="6120" w:hanging="360"/>
+      </w:pPr>
+      <w:rPr>
+        <w:rFonts w:ascii="Wingdings" w:hAnsi="Wingdings" w:hint="default"/>
+      </w:rPr>
+    </w:lvl>
+  </w:abstractNum>
+  <w:abstractNum w:abstractNumId="4" w15:restartNumberingAfterBreak="0">
+    <w:nsid w:val="3F11345D"/>
+    <w:multiLevelType w:val="hybridMultilevel"/>
+    <w:tmpl w:val="2676F976"/>
+    <w:lvl w:ilvl="0" w:tplc="04090001">
+      <w:start w:val="1"/>
+      <w:numFmt w:val="bullet"/>
+      <w:lvlText w:val=""/>
+      <w:lvlJc w:val="left"/>
+      <w:pPr>
+        <w:ind w:left="360" w:hanging="360"/>
+      </w:pPr>
+      <w:rPr>
+        <w:rFonts w:ascii="Symbol" w:hAnsi="Symbol" w:hint="default"/>
+      </w:rPr>
+    </w:lvl>
+    <w:lvl w:ilvl="1" w:tplc="0409000D">
+      <w:start w:val="1"/>
+      <w:numFmt w:val="bullet"/>
+      <w:lvlText w:val=""/>
+      <w:lvlJc w:val="left"/>
+      <w:pPr>
+        <w:ind w:left="1080" w:hanging="360"/>
+      </w:pPr>
+      <w:rPr>
+        <w:rFonts w:ascii="Wingdings" w:hAnsi="Wingdings" w:hint="default"/>
+      </w:rPr>
+    </w:lvl>
+    <w:lvl w:ilvl="2" w:tplc="04090005">
+      <w:start w:val="1"/>
+      <w:numFmt w:val="bullet"/>
+      <w:lvlText w:val=""/>
+      <w:lvlJc w:val="left"/>
+      <w:pPr>
+        <w:ind w:left="1800" w:hanging="360"/>
+      </w:pPr>
+      <w:rPr>
+        <w:rFonts w:ascii="Wingdings" w:hAnsi="Wingdings" w:hint="default"/>
+      </w:rPr>
+    </w:lvl>
+    <w:lvl w:ilvl="3" w:tplc="04090001" w:tentative="1">
+      <w:start w:val="1"/>
+      <w:numFmt w:val="bullet"/>
+      <w:lvlText w:val=""/>
+      <w:lvlJc w:val="left"/>
+      <w:pPr>
+        <w:ind w:left="2520" w:hanging="360"/>
+      </w:pPr>
+      <w:rPr>
+        <w:rFonts w:ascii="Symbol" w:hAnsi="Symbol" w:hint="default"/>
+      </w:rPr>
+    </w:lvl>
+    <w:lvl w:ilvl="4" w:tplc="04090003" w:tentative="1">
+      <w:start w:val="1"/>
+      <w:numFmt w:val="bullet"/>
+      <w:lvlText w:val="o"/>
+      <w:lvlJc w:val="left"/>
+      <w:pPr>
+        <w:ind w:left="3240" w:hanging="360"/>
+      </w:pPr>
+      <w:rPr>
+        <w:rFonts w:ascii="Courier New" w:hAnsi="Courier New" w:cs="Courier New" w:hint="default"/>
+      </w:rPr>
+    </w:lvl>
+    <w:lvl w:ilvl="5" w:tplc="04090005" w:tentative="1">
+      <w:start w:val="1"/>
+      <w:numFmt w:val="bullet"/>
+      <w:lvlText w:val=""/>
+      <w:lvlJc w:val="left"/>
+      <w:pPr>
+        <w:ind w:left="3960" w:hanging="360"/>
+      </w:pPr>
+      <w:rPr>
+        <w:rFonts w:ascii="Wingdings" w:hAnsi="Wingdings" w:hint="default"/>
+      </w:rPr>
+    </w:lvl>
+    <w:lvl w:ilvl="6" w:tplc="04090001" w:tentative="1">
+      <w:start w:val="1"/>
+      <w:numFmt w:val="bullet"/>
+      <w:lvlText w:val=""/>
+      <w:lvlJc w:val="left"/>
+      <w:pPr>
+        <w:ind w:left="4680" w:hanging="360"/>
+      </w:pPr>
+      <w:rPr>
+        <w:rFonts w:ascii="Symbol" w:hAnsi="Symbol" w:hint="default"/>
+      </w:rPr>
+    </w:lvl>
+    <w:lvl w:ilvl="7" w:tplc="04090003" w:tentative="1">
+      <w:start w:val="1"/>
+      <w:numFmt w:val="bullet"/>
+      <w:lvlText w:val="o"/>
+      <w:lvlJc w:val="left"/>
+      <w:pPr>
+        <w:ind w:left="5400" w:hanging="360"/>
+      </w:pPr>
+      <w:rPr>
+        <w:rFonts w:ascii="Courier New" w:hAnsi="Courier New" w:cs="Courier New" w:hint="default"/>
+      </w:rPr>
+    </w:lvl>
+    <w:lvl w:ilvl="8" w:tplc="04090005" w:tentative="1">
+      <w:start w:val="1"/>
+      <w:numFmt w:val="bullet"/>
+      <w:lvlText w:val=""/>
+      <w:lvlJc w:val="left"/>
+      <w:pPr>
+        <w:ind w:left="6120" w:hanging="360"/>
+      </w:pPr>
+      <w:rPr>
+        <w:rFonts w:ascii="Wingdings" w:hAnsi="Wingdings" w:hint="default"/>
+      </w:rPr>
+    </w:lvl>
+  </w:abstractNum>
+  <w:abstractNum w:abstractNumId="5" w15:restartNumberingAfterBreak="0">
     <w:nsid w:val="40374DAC"/>
     <w:multiLevelType w:val="hybridMultilevel"/>
     <w:tmpl w:val="2E469B24"/>
@@ -874,14 +2278,145 @@
       </w:rPr>
     </w:lvl>
   </w:abstractNum>
+  <w:abstractNum w:abstractNumId="6" w15:restartNumberingAfterBreak="0">
+    <w:nsid w:val="63F15958"/>
+    <w:multiLevelType w:val="hybridMultilevel"/>
+    <w:tmpl w:val="BBF42614"/>
+    <w:lvl w:ilvl="0" w:tplc="04090001">
+      <w:start w:val="1"/>
+      <w:numFmt w:val="bullet"/>
+      <w:lvlText w:val=""/>
+      <w:lvlJc w:val="left"/>
+      <w:pPr>
+        <w:ind w:left="360" w:hanging="360"/>
+      </w:pPr>
+      <w:rPr>
+        <w:rFonts w:ascii="Symbol" w:hAnsi="Symbol" w:hint="default"/>
+      </w:rPr>
+    </w:lvl>
+    <w:lvl w:ilvl="1" w:tplc="0409000D">
+      <w:start w:val="1"/>
+      <w:numFmt w:val="bullet"/>
+      <w:lvlText w:val=""/>
+      <w:lvlJc w:val="left"/>
+      <w:pPr>
+        <w:ind w:left="1080" w:hanging="360"/>
+      </w:pPr>
+      <w:rPr>
+        <w:rFonts w:ascii="Wingdings" w:hAnsi="Wingdings" w:hint="default"/>
+      </w:rPr>
+    </w:lvl>
+    <w:lvl w:ilvl="2" w:tplc="04090005" w:tentative="1">
+      <w:start w:val="1"/>
+      <w:numFmt w:val="bullet"/>
+      <w:lvlText w:val=""/>
+      <w:lvlJc w:val="left"/>
+      <w:pPr>
+        <w:ind w:left="1800" w:hanging="360"/>
+      </w:pPr>
+      <w:rPr>
+        <w:rFonts w:ascii="Wingdings" w:hAnsi="Wingdings" w:hint="default"/>
+      </w:rPr>
+    </w:lvl>
+    <w:lvl w:ilvl="3" w:tplc="04090001" w:tentative="1">
+      <w:start w:val="1"/>
+      <w:numFmt w:val="bullet"/>
+      <w:lvlText w:val=""/>
+      <w:lvlJc w:val="left"/>
+      <w:pPr>
+        <w:ind w:left="2520" w:hanging="360"/>
+      </w:pPr>
+      <w:rPr>
+        <w:rFonts w:ascii="Symbol" w:hAnsi="Symbol" w:hint="default"/>
+      </w:rPr>
+    </w:lvl>
+    <w:lvl w:ilvl="4" w:tplc="04090003" w:tentative="1">
+      <w:start w:val="1"/>
+      <w:numFmt w:val="bullet"/>
+      <w:lvlText w:val="o"/>
+      <w:lvlJc w:val="left"/>
+      <w:pPr>
+        <w:ind w:left="3240" w:hanging="360"/>
+      </w:pPr>
+      <w:rPr>
+        <w:rFonts w:ascii="Courier New" w:hAnsi="Courier New" w:cs="Courier New" w:hint="default"/>
+      </w:rPr>
+    </w:lvl>
+    <w:lvl w:ilvl="5" w:tplc="04090005" w:tentative="1">
+      <w:start w:val="1"/>
+      <w:numFmt w:val="bullet"/>
+      <w:lvlText w:val=""/>
+      <w:lvlJc w:val="left"/>
+      <w:pPr>
+        <w:ind w:left="3960" w:hanging="360"/>
+      </w:pPr>
+      <w:rPr>
+        <w:rFonts w:ascii="Wingdings" w:hAnsi="Wingdings" w:hint="default"/>
+      </w:rPr>
+    </w:lvl>
+    <w:lvl w:ilvl="6" w:tplc="04090001" w:tentative="1">
+      <w:start w:val="1"/>
+      <w:numFmt w:val="bullet"/>
+      <w:lvlText w:val=""/>
+      <w:lvlJc w:val="left"/>
+      <w:pPr>
+        <w:ind w:left="4680" w:hanging="360"/>
+      </w:pPr>
+      <w:rPr>
+        <w:rFonts w:ascii="Symbol" w:hAnsi="Symbol" w:hint="default"/>
+      </w:rPr>
+    </w:lvl>
+    <w:lvl w:ilvl="7" w:tplc="04090003" w:tentative="1">
+      <w:start w:val="1"/>
+      <w:numFmt w:val="bullet"/>
+      <w:lvlText w:val="o"/>
+      <w:lvlJc w:val="left"/>
+      <w:pPr>
+        <w:ind w:left="5400" w:hanging="360"/>
+      </w:pPr>
+      <w:rPr>
+        <w:rFonts w:ascii="Courier New" w:hAnsi="Courier New" w:cs="Courier New" w:hint="default"/>
+      </w:rPr>
+    </w:lvl>
+    <w:lvl w:ilvl="8" w:tplc="04090005" w:tentative="1">
+      <w:start w:val="1"/>
+      <w:numFmt w:val="bullet"/>
+      <w:lvlText w:val=""/>
+      <w:lvlJc w:val="left"/>
+      <w:pPr>
+        <w:ind w:left="6120" w:hanging="360"/>
+      </w:pPr>
+      <w:rPr>
+        <w:rFonts w:ascii="Wingdings" w:hAnsi="Wingdings" w:hint="default"/>
+      </w:rPr>
+    </w:lvl>
+  </w:abstractNum>
   <w:num w:numId="1">
+    <w:abstractNumId w:val="5"/>
+  </w:num>
+  <w:num w:numId="2">
+    <w:abstractNumId w:val="1"/>
+  </w:num>
+  <w:num w:numId="3">
+    <w:abstractNumId w:val="4"/>
+  </w:num>
+  <w:num w:numId="4">
+    <w:abstractNumId w:val="6"/>
+  </w:num>
+  <w:num w:numId="5">
     <w:abstractNumId w:val="0"/>
+  </w:num>
+  <w:num w:numId="6">
+    <w:abstractNumId w:val="3"/>
+  </w:num>
+  <w:num w:numId="7">
+    <w:abstractNumId w:val="2"/>
   </w:num>
 </w:numbering>
 </file>
 
 <file path=word/styles.xml><?xml version="1.0" encoding="utf-8"?>
-<w:styles xmlns:mc="http://schemas.openxmlformats.org/markup-compatibility/2006" xmlns:r="http://schemas.openxmlformats.org/officeDocument/2006/relationships" xmlns:w="http://schemas.openxmlformats.org/wordprocessingml/2006/main" xmlns:w14="http://schemas.microsoft.com/office/word/2010/wordml" xmlns:w15="http://schemas.microsoft.com/office/word/2012/wordml" xmlns:w16cex="http://schemas.microsoft.com/office/word/2018/wordml/cex" xmlns:w16cid="http://schemas.microsoft.com/office/word/2016/wordml/cid" xmlns:w16="http://schemas.microsoft.com/office/word/2018/wordml" xmlns:w16sdtdh="http://schemas.microsoft.com/office/word/2020/wordml/sdtdatahash" xmlns:w16se="http://schemas.microsoft.com/office/word/2015/wordml/symex" mc:Ignorable="w14 w15 w16se w16cid w16 w16cex w16sdtdh">
+<w:styles xmlns:mc="http://schemas.openxmlformats.org/markup-compatibility/2006" xmlns:r="http://schemas.openxmlformats.org/officeDocument/2006/relationships" xmlns:w="http://schemas.openxmlformats.org/wordprocessingml/2006/main" xmlns:w14="http://schemas.microsoft.com/office/word/2010/wordml" xmlns:w15="http://schemas.microsoft.com/office/word/2012/wordml" xmlns:w16se="http://schemas.microsoft.com/office/word/2015/wordml/symex" mc:Ignorable="w14 w15 w16se">
   <w:docDefaults>
     <w:rPrDefault>
       <w:rPr>
@@ -897,7 +2432,7 @@
       </w:pPr>
     </w:pPrDefault>
   </w:docDefaults>
-  <w:latentStyles w:defLockedState="0" w:defUIPriority="99" w:defSemiHidden="0" w:defUnhideWhenUsed="0" w:defQFormat="0" w:count="376">
+  <w:latentStyles w:defLockedState="0" w:defUIPriority="99" w:defSemiHidden="0" w:defUnhideWhenUsed="0" w:defQFormat="0" w:count="371">
     <w:lsdException w:name="Normal" w:uiPriority="0" w:qFormat="1"/>
     <w:lsdException w:name="heading 1" w:uiPriority="9" w:qFormat="1"/>
     <w:lsdException w:name="heading 2" w:semiHidden="1" w:uiPriority="9" w:unhideWhenUsed="1" w:qFormat="1"/>
@@ -1269,11 +2804,6 @@
     <w:lsdException w:name="List Table 5 Dark Accent 6" w:uiPriority="50"/>
     <w:lsdException w:name="List Table 6 Colorful Accent 6" w:uiPriority="51"/>
     <w:lsdException w:name="List Table 7 Colorful Accent 6" w:uiPriority="52"/>
-    <w:lsdException w:name="Mention" w:semiHidden="1" w:unhideWhenUsed="1"/>
-    <w:lsdException w:name="Smart Hyperlink" w:semiHidden="1" w:unhideWhenUsed="1"/>
-    <w:lsdException w:name="Hashtag" w:semiHidden="1" w:unhideWhenUsed="1"/>
-    <w:lsdException w:name="Unresolved Mention" w:semiHidden="1" w:unhideWhenUsed="1"/>
-    <w:lsdException w:name="Smart Link" w:semiHidden="1" w:unhideWhenUsed="1"/>
   </w:latentStyles>
   <w:style w:type="paragraph" w:default="1" w:styleId="Normal">
     <w:name w:val="Normal"/>
@@ -1282,6 +2812,7 @@
   <w:style w:type="character" w:default="1" w:styleId="DefaultParagraphFont">
     <w:name w:val="Default Paragraph Font"/>
     <w:uiPriority w:val="1"/>
+    <w:semiHidden/>
     <w:unhideWhenUsed/>
   </w:style>
   <w:style w:type="table" w:default="1" w:styleId="TableNormal">
@@ -1316,7 +2847,7 @@
       <w:u w:val="single"/>
     </w:rPr>
   </w:style>
-  <w:style w:type="character" w:styleId="UnresolvedMention">
+  <w:style w:type="character" w:customStyle="1" w:styleId="UnresolvedMention">
     <w:name w:val="Unresolved Mention"/>
     <w:basedOn w:val="DefaultParagraphFont"/>
     <w:uiPriority w:val="99"/>

</xml_diff>